<commit_message>
Notes on Music requirements and length
</commit_message>
<xml_diff>
--- a/Music/Sound Master List.docx
+++ b/Music/Sound Master List.docx
@@ -64,154 +64,293 @@
     </w:p>
     <w:p>
       <w:pPr>
-        <w:rPr>
-          <w:sz w:val="28"/>
-          <w:szCs w:val="48"/>
-        </w:rPr>
-      </w:pPr>
-    </w:p>
-    <w:p>
-      <w:pPr>
-        <w:rPr>
-          <w:sz w:val="48"/>
-          <w:szCs w:val="48"/>
-        </w:rPr>
-      </w:pPr>
-      <w:r>
-        <w:rPr>
-          <w:sz w:val="48"/>
-          <w:szCs w:val="48"/>
-        </w:rPr>
-        <w:t>Sound FX</w:t>
-      </w:r>
-    </w:p>
-    <w:p>
-      <w:pPr>
-        <w:pStyle w:val="ListParagraph"/>
-        <w:numPr>
-          <w:ilvl w:val="0"/>
-          <w:numId w:val="1"/>
-        </w:numPr>
-        <w:rPr>
-          <w:sz w:val="28"/>
-          <w:szCs w:val="48"/>
-        </w:rPr>
-      </w:pPr>
-      <w:r>
-        <w:rPr>
-          <w:sz w:val="28"/>
-          <w:szCs w:val="48"/>
-        </w:rPr>
-        <w:t>Raven walking</w:t>
-      </w:r>
-    </w:p>
-    <w:p>
-      <w:pPr>
-        <w:pStyle w:val="ListParagraph"/>
-        <w:numPr>
-          <w:ilvl w:val="0"/>
-          <w:numId w:val="1"/>
-        </w:numPr>
-        <w:rPr>
-          <w:sz w:val="28"/>
-          <w:szCs w:val="48"/>
-        </w:rPr>
-      </w:pPr>
-      <w:r>
-        <w:rPr>
-          <w:sz w:val="28"/>
-          <w:szCs w:val="48"/>
-        </w:rPr>
-        <w:t>Raven jumping</w:t>
-      </w:r>
-      <w:r>
-        <w:rPr>
-          <w:sz w:val="28"/>
-          <w:szCs w:val="48"/>
-        </w:rPr>
-        <w:t xml:space="preserve"> (</w:t>
-      </w:r>
-      <w:proofErr w:type="spellStart"/>
-      <w:r>
-        <w:rPr>
-          <w:sz w:val="28"/>
-          <w:szCs w:val="48"/>
-        </w:rPr>
-        <w:t>woosh</w:t>
-      </w:r>
-      <w:proofErr w:type="spellEnd"/>
-      <w:r>
-        <w:rPr>
-          <w:sz w:val="28"/>
-          <w:szCs w:val="48"/>
-        </w:rPr>
-        <w:t>)</w:t>
-      </w:r>
-    </w:p>
-    <w:p>
-      <w:pPr>
-        <w:pStyle w:val="ListParagraph"/>
-        <w:numPr>
-          <w:ilvl w:val="0"/>
-          <w:numId w:val="1"/>
-        </w:numPr>
-        <w:rPr>
-          <w:sz w:val="28"/>
-          <w:szCs w:val="48"/>
-        </w:rPr>
-      </w:pPr>
-      <w:r>
-        <w:rPr>
-          <w:sz w:val="28"/>
-          <w:szCs w:val="48"/>
-        </w:rPr>
-        <w:t>Raven jumping with the Veil</w:t>
-      </w:r>
-      <w:r>
-        <w:rPr>
-          <w:sz w:val="28"/>
-          <w:szCs w:val="48"/>
-        </w:rPr>
-        <w:t xml:space="preserve"> (more like a </w:t>
-      </w:r>
-      <w:proofErr w:type="spellStart"/>
-      <w:r>
-        <w:rPr>
-          <w:sz w:val="28"/>
-          <w:szCs w:val="48"/>
-        </w:rPr>
-        <w:t>schloop</w:t>
-      </w:r>
-      <w:proofErr w:type="spellEnd"/>
-      <w:r>
-        <w:rPr>
-          <w:sz w:val="28"/>
-          <w:szCs w:val="48"/>
-        </w:rPr>
-        <w:t>)</w:t>
-      </w:r>
-    </w:p>
-    <w:p>
-      <w:pPr>
-        <w:pStyle w:val="ListParagraph"/>
-        <w:numPr>
-          <w:ilvl w:val="0"/>
-          <w:numId w:val="1"/>
-        </w:numPr>
-        <w:rPr>
-          <w:sz w:val="28"/>
-          <w:szCs w:val="48"/>
-        </w:rPr>
-      </w:pPr>
-      <w:r>
-        <w:rPr>
-          <w:sz w:val="28"/>
-          <w:szCs w:val="48"/>
-        </w:rPr>
-        <w:t>Raven teleporting with the Veil</w:t>
+        <w:pStyle w:val="ListParagraph"/>
+        <w:ind w:left="1080"/>
+        <w:rPr>
+          <w:color w:val="FF0000"/>
+          <w:sz w:val="28"/>
+          <w:szCs w:val="48"/>
+        </w:rPr>
+      </w:pPr>
+      <w:r>
+        <w:rPr>
+          <w:color w:val="FF0000"/>
+          <w:sz w:val="28"/>
+          <w:szCs w:val="48"/>
+        </w:rPr>
+        <w:t xml:space="preserve">(Stuart: Likely pieces of music: </w:t>
+      </w:r>
+      <w:r>
+        <w:rPr>
+          <w:color w:val="FF0000"/>
+          <w:sz w:val="28"/>
+          <w:szCs w:val="48"/>
+        </w:rPr>
+        <w:t xml:space="preserve">Menu theme, </w:t>
+      </w:r>
+      <w:r>
+        <w:rPr>
+          <w:color w:val="FF0000"/>
+          <w:sz w:val="28"/>
+          <w:szCs w:val="48"/>
+        </w:rPr>
+        <w:t xml:space="preserve">Intro, </w:t>
+      </w:r>
+      <w:r>
+        <w:rPr>
+          <w:color w:val="FF0000"/>
+          <w:sz w:val="28"/>
+          <w:szCs w:val="48"/>
+        </w:rPr>
+        <w:t>Ending, Section1, Section2, Section3 + 6 transitions [S1toS2,</w:t>
+      </w:r>
+      <w:r>
+        <w:rPr>
+          <w:color w:val="FF0000"/>
+          <w:sz w:val="28"/>
+          <w:szCs w:val="48"/>
+        </w:rPr>
+        <w:t xml:space="preserve"> </w:t>
+      </w:r>
+      <w:r>
+        <w:rPr>
+          <w:color w:val="FF0000"/>
+          <w:sz w:val="28"/>
+          <w:szCs w:val="48"/>
+        </w:rPr>
+        <w:t>S1toS3,</w:t>
+      </w:r>
+      <w:r>
+        <w:rPr>
+          <w:color w:val="FF0000"/>
+          <w:sz w:val="28"/>
+          <w:szCs w:val="48"/>
+        </w:rPr>
+        <w:t xml:space="preserve"> </w:t>
+      </w:r>
+      <w:r>
+        <w:rPr>
+          <w:color w:val="FF0000"/>
+          <w:sz w:val="28"/>
+          <w:szCs w:val="48"/>
+        </w:rPr>
+        <w:t>S2toS1,</w:t>
+      </w:r>
+      <w:r>
+        <w:rPr>
+          <w:color w:val="FF0000"/>
+          <w:sz w:val="28"/>
+          <w:szCs w:val="48"/>
+        </w:rPr>
+        <w:t xml:space="preserve"> </w:t>
+      </w:r>
+      <w:r>
+        <w:rPr>
+          <w:color w:val="FF0000"/>
+          <w:sz w:val="28"/>
+          <w:szCs w:val="48"/>
+        </w:rPr>
+        <w:t>S2toS3,</w:t>
+      </w:r>
+      <w:r>
+        <w:rPr>
+          <w:color w:val="FF0000"/>
+          <w:sz w:val="28"/>
+          <w:szCs w:val="48"/>
+        </w:rPr>
+        <w:t xml:space="preserve"> </w:t>
+      </w:r>
+      <w:r>
+        <w:rPr>
+          <w:color w:val="FF0000"/>
+          <w:sz w:val="28"/>
+          <w:szCs w:val="48"/>
+        </w:rPr>
+        <w:t>S3toS1,</w:t>
+      </w:r>
+      <w:r>
+        <w:rPr>
+          <w:color w:val="FF0000"/>
+          <w:sz w:val="28"/>
+          <w:szCs w:val="48"/>
+        </w:rPr>
+        <w:t xml:space="preserve"> S3toS2] Intro and Ending estimated to be short [a few seconds] with Sections 1, 2 and 3 being roughly 30seconds each. Transition[s] length will be dependent on</w:t>
+      </w:r>
+      <w:r>
+        <w:rPr>
+          <w:color w:val="FF0000"/>
+          <w:sz w:val="28"/>
+          <w:szCs w:val="48"/>
+        </w:rPr>
+        <w:t xml:space="preserve"> </w:t>
+      </w:r>
+      <w:r>
+        <w:rPr>
+          <w:color w:val="FF0000"/>
+          <w:sz w:val="28"/>
+          <w:szCs w:val="48"/>
+        </w:rPr>
+        <w:t>the mechanic’s visuals once confirmed, but I estimate will be very short musical segments. The menu theme may only be 1-2minutes, more there for flavour.</w:t>
       </w:r>
       <w:bookmarkStart w:id="0" w:name="_GoBack"/>
       <w:bookmarkEnd w:id="0"/>
+      <w:r>
+        <w:rPr>
+          <w:color w:val="FF0000"/>
+          <w:sz w:val="28"/>
+          <w:szCs w:val="48"/>
+        </w:rPr>
+        <w:t>)</w:t>
+      </w:r>
+    </w:p>
+    <w:p>
+      <w:pPr>
+        <w:rPr>
+          <w:sz w:val="28"/>
+          <w:szCs w:val="48"/>
+        </w:rPr>
+      </w:pPr>
+    </w:p>
+    <w:p>
+      <w:pPr>
+        <w:rPr>
+          <w:sz w:val="48"/>
+          <w:szCs w:val="48"/>
+        </w:rPr>
+      </w:pPr>
+      <w:r>
+        <w:rPr>
+          <w:sz w:val="48"/>
+          <w:szCs w:val="48"/>
+        </w:rPr>
+        <w:t>Sound FX</w:t>
+      </w:r>
+    </w:p>
+    <w:p>
+      <w:pPr>
+        <w:pStyle w:val="ListParagraph"/>
+        <w:numPr>
+          <w:ilvl w:val="0"/>
+          <w:numId w:val="1"/>
+        </w:numPr>
+        <w:rPr>
+          <w:sz w:val="28"/>
+          <w:szCs w:val="48"/>
+        </w:rPr>
+      </w:pPr>
+      <w:r>
+        <w:rPr>
+          <w:sz w:val="28"/>
+          <w:szCs w:val="48"/>
+        </w:rPr>
+        <w:t>Raven walking</w:t>
+      </w:r>
+    </w:p>
+    <w:p>
+      <w:pPr>
+        <w:pStyle w:val="ListParagraph"/>
+        <w:numPr>
+          <w:ilvl w:val="0"/>
+          <w:numId w:val="1"/>
+        </w:numPr>
+        <w:rPr>
+          <w:sz w:val="28"/>
+          <w:szCs w:val="48"/>
+        </w:rPr>
+      </w:pPr>
+      <w:r>
+        <w:rPr>
+          <w:sz w:val="28"/>
+          <w:szCs w:val="48"/>
+        </w:rPr>
+        <w:t>Raven jumping</w:t>
+      </w:r>
+      <w:r>
+        <w:rPr>
+          <w:sz w:val="28"/>
+          <w:szCs w:val="48"/>
+        </w:rPr>
+        <w:t xml:space="preserve"> (</w:t>
+      </w:r>
+      <w:proofErr w:type="spellStart"/>
+      <w:r>
+        <w:rPr>
+          <w:sz w:val="28"/>
+          <w:szCs w:val="48"/>
+        </w:rPr>
+        <w:t>woosh</w:t>
+      </w:r>
+      <w:proofErr w:type="spellEnd"/>
+      <w:r>
+        <w:rPr>
+          <w:sz w:val="28"/>
+          <w:szCs w:val="48"/>
+        </w:rPr>
+        <w:t>)</w:t>
+      </w:r>
+    </w:p>
+    <w:p>
+      <w:pPr>
+        <w:pStyle w:val="ListParagraph"/>
+        <w:numPr>
+          <w:ilvl w:val="0"/>
+          <w:numId w:val="1"/>
+        </w:numPr>
+        <w:rPr>
+          <w:sz w:val="28"/>
+          <w:szCs w:val="48"/>
+        </w:rPr>
+      </w:pPr>
+      <w:r>
+        <w:rPr>
+          <w:sz w:val="28"/>
+          <w:szCs w:val="48"/>
+        </w:rPr>
+        <w:t>Raven jumping with the Veil</w:t>
+      </w:r>
+      <w:r>
+        <w:rPr>
+          <w:sz w:val="28"/>
+          <w:szCs w:val="48"/>
+        </w:rPr>
+        <w:t xml:space="preserve"> (more like a </w:t>
+      </w:r>
+      <w:proofErr w:type="spellStart"/>
+      <w:r>
+        <w:rPr>
+          <w:sz w:val="28"/>
+          <w:szCs w:val="48"/>
+        </w:rPr>
+        <w:t>schloop</w:t>
+      </w:r>
+      <w:proofErr w:type="spellEnd"/>
+      <w:r>
+        <w:rPr>
+          <w:sz w:val="28"/>
+          <w:szCs w:val="48"/>
+        </w:rPr>
+        <w:t>)</w:t>
+      </w:r>
+    </w:p>
+    <w:p>
+      <w:pPr>
+        <w:pStyle w:val="ListParagraph"/>
+        <w:numPr>
+          <w:ilvl w:val="0"/>
+          <w:numId w:val="1"/>
+        </w:numPr>
+        <w:rPr>
+          <w:sz w:val="28"/>
+          <w:szCs w:val="48"/>
+        </w:rPr>
+      </w:pPr>
+      <w:r>
+        <w:rPr>
+          <w:sz w:val="28"/>
+          <w:szCs w:val="48"/>
+        </w:rPr>
+        <w:t>Raven teleporting with the Veil</w:t>
+      </w:r>
     </w:p>
     <w:p>
       <w:pPr>
@@ -524,6 +663,7 @@
           <w:sz w:val="28"/>
           <w:szCs w:val="48"/>
         </w:rPr>
+        <w:lastRenderedPageBreak/>
         <w:t>Will come up with more/detail more in the future!</w:t>
       </w:r>
     </w:p>

</xml_diff>

<commit_message>
Made Noises and Cue Sheets
</commit_message>
<xml_diff>
--- a/Music/Sound Master List.docx
+++ b/Music/Sound Master List.docx
@@ -190,17 +190,7 @@
           <w:sz w:val="28"/>
           <w:szCs w:val="48"/>
         </w:rPr>
-        <w:t>the mechanic’s visuals once confirmed, but I estimate will be very short musical segments. The menu theme may only be 1-2minutes, more there for flavour.</w:t>
-      </w:r>
-      <w:bookmarkStart w:id="0" w:name="_GoBack"/>
-      <w:bookmarkEnd w:id="0"/>
-      <w:r>
-        <w:rPr>
-          <w:color w:val="FF0000"/>
-          <w:sz w:val="28"/>
-          <w:szCs w:val="48"/>
-        </w:rPr>
-        <w:t>)</w:t>
+        <w:t>the mechanic’s visuals once confirmed, but I estimate will be very short musical segments. The menu theme may only be 1-2minutes, more there for flavour.)</w:t>
       </w:r>
     </w:p>
     <w:p>
@@ -245,6 +235,8 @@
         </w:rPr>
         <w:t>Raven walking</w:t>
       </w:r>
+      <w:bookmarkStart w:id="0" w:name="_GoBack"/>
+      <w:bookmarkEnd w:id="0"/>
     </w:p>
     <w:p>
       <w:pPr>
@@ -254,12 +246,14 @@
           <w:numId w:val="1"/>
         </w:numPr>
         <w:rPr>
-          <w:sz w:val="28"/>
-          <w:szCs w:val="48"/>
-        </w:rPr>
-      </w:pPr>
-      <w:r>
-        <w:rPr>
+          <w:color w:val="FF0000"/>
+          <w:sz w:val="28"/>
+          <w:szCs w:val="48"/>
+        </w:rPr>
+      </w:pPr>
+      <w:r>
+        <w:rPr>
+          <w:color w:val="FF0000"/>
           <w:sz w:val="28"/>
           <w:szCs w:val="48"/>
         </w:rPr>
@@ -267,6 +261,7 @@
       </w:r>
       <w:r>
         <w:rPr>
+          <w:color w:val="FF0000"/>
           <w:sz w:val="28"/>
           <w:szCs w:val="48"/>
         </w:rPr>
@@ -275,6 +270,7 @@
       <w:proofErr w:type="spellStart"/>
       <w:r>
         <w:rPr>
+          <w:color w:val="FF0000"/>
           <w:sz w:val="28"/>
           <w:szCs w:val="48"/>
         </w:rPr>
@@ -283,6 +279,7 @@
       <w:proofErr w:type="spellEnd"/>
       <w:r>
         <w:rPr>
+          <w:color w:val="FF0000"/>
           <w:sz w:val="28"/>
           <w:szCs w:val="48"/>
         </w:rPr>
@@ -297,12 +294,14 @@
           <w:numId w:val="1"/>
         </w:numPr>
         <w:rPr>
-          <w:sz w:val="28"/>
-          <w:szCs w:val="48"/>
-        </w:rPr>
-      </w:pPr>
-      <w:r>
-        <w:rPr>
+          <w:color w:val="FF0000"/>
+          <w:sz w:val="28"/>
+          <w:szCs w:val="48"/>
+        </w:rPr>
+      </w:pPr>
+      <w:r>
+        <w:rPr>
+          <w:color w:val="FF0000"/>
           <w:sz w:val="28"/>
           <w:szCs w:val="48"/>
         </w:rPr>
@@ -310,6 +309,7 @@
       </w:r>
       <w:r>
         <w:rPr>
+          <w:color w:val="FF0000"/>
           <w:sz w:val="28"/>
           <w:szCs w:val="48"/>
         </w:rPr>
@@ -318,6 +318,7 @@
       <w:proofErr w:type="spellStart"/>
       <w:r>
         <w:rPr>
+          <w:color w:val="FF0000"/>
           <w:sz w:val="28"/>
           <w:szCs w:val="48"/>
         </w:rPr>
@@ -326,6 +327,7 @@
       <w:proofErr w:type="spellEnd"/>
       <w:r>
         <w:rPr>
+          <w:color w:val="FF0000"/>
           <w:sz w:val="28"/>
           <w:szCs w:val="48"/>
         </w:rPr>
@@ -360,12 +362,14 @@
           <w:numId w:val="1"/>
         </w:numPr>
         <w:rPr>
-          <w:sz w:val="28"/>
-          <w:szCs w:val="48"/>
-        </w:rPr>
-      </w:pPr>
-      <w:r>
-        <w:rPr>
+          <w:color w:val="FF0000"/>
+          <w:sz w:val="28"/>
+          <w:szCs w:val="48"/>
+        </w:rPr>
+      </w:pPr>
+      <w:r>
+        <w:rPr>
+          <w:color w:val="FF0000"/>
           <w:sz w:val="28"/>
           <w:szCs w:val="48"/>
         </w:rPr>
@@ -374,6 +378,7 @@
       <w:proofErr w:type="spellStart"/>
       <w:r>
         <w:rPr>
+          <w:color w:val="FF0000"/>
           <w:sz w:val="28"/>
           <w:szCs w:val="48"/>
         </w:rPr>
@@ -382,6 +387,7 @@
       <w:proofErr w:type="spellEnd"/>
       <w:r>
         <w:rPr>
+          <w:color w:val="FF0000"/>
           <w:sz w:val="28"/>
           <w:szCs w:val="48"/>
         </w:rPr>
@@ -390,6 +396,7 @@
       <w:proofErr w:type="spellStart"/>
       <w:r>
         <w:rPr>
+          <w:color w:val="FF0000"/>
           <w:sz w:val="28"/>
           <w:szCs w:val="48"/>
         </w:rPr>
@@ -398,6 +405,7 @@
       <w:proofErr w:type="spellEnd"/>
       <w:r>
         <w:rPr>
+          <w:color w:val="FF0000"/>
           <w:sz w:val="28"/>
           <w:szCs w:val="48"/>
         </w:rPr>
@@ -432,12 +440,14 @@
           <w:numId w:val="1"/>
         </w:numPr>
         <w:rPr>
-          <w:sz w:val="28"/>
-          <w:szCs w:val="48"/>
-        </w:rPr>
-      </w:pPr>
-      <w:r>
-        <w:rPr>
+          <w:color w:val="FF0000"/>
+          <w:sz w:val="28"/>
+          <w:szCs w:val="48"/>
+        </w:rPr>
+      </w:pPr>
+      <w:r>
+        <w:rPr>
+          <w:color w:val="FF0000"/>
           <w:sz w:val="28"/>
           <w:szCs w:val="48"/>
         </w:rPr>
@@ -544,12 +554,14 @@
           <w:numId w:val="1"/>
         </w:numPr>
         <w:rPr>
-          <w:sz w:val="28"/>
-          <w:szCs w:val="48"/>
-        </w:rPr>
-      </w:pPr>
-      <w:r>
-        <w:rPr>
+          <w:color w:val="FF0000"/>
+          <w:sz w:val="28"/>
+          <w:szCs w:val="48"/>
+        </w:rPr>
+      </w:pPr>
+      <w:r>
+        <w:rPr>
+          <w:color w:val="FF0000"/>
           <w:sz w:val="28"/>
           <w:szCs w:val="48"/>
         </w:rPr>
@@ -557,6 +569,7 @@
       </w:r>
       <w:r>
         <w:rPr>
+          <w:color w:val="FF0000"/>
           <w:sz w:val="28"/>
           <w:szCs w:val="48"/>
         </w:rPr>

</xml_diff>

<commit_message>
Goop Notes in master sound list
</commit_message>
<xml_diff>
--- a/Music/Sound Master List.docx
+++ b/Music/Sound Master List.docx
@@ -235,8 +235,6 @@
         </w:rPr>
         <w:t>Raven walking</w:t>
       </w:r>
-      <w:bookmarkStart w:id="0" w:name="_GoBack"/>
-      <w:bookmarkEnd w:id="0"/>
     </w:p>
     <w:p>
       <w:pPr>
@@ -411,6 +409,16 @@
         </w:rPr>
         <w:t xml:space="preserve"> beep)</w:t>
       </w:r>
+      <w:r>
+        <w:rPr>
+          <w:color w:val="FF0000"/>
+          <w:sz w:val="28"/>
+          <w:szCs w:val="48"/>
+        </w:rPr>
+        <w:t xml:space="preserve"> could be cut into one very individual beep, to be triggered with the arrival of each letter very quickly? As opposed to the current lengthy loop.</w:t>
+      </w:r>
+      <w:bookmarkStart w:id="0" w:name="_GoBack"/>
+      <w:bookmarkEnd w:id="0"/>
     </w:p>
     <w:p>
       <w:pPr>
@@ -518,12 +526,14 @@
           <w:numId w:val="1"/>
         </w:numPr>
         <w:rPr>
-          <w:sz w:val="28"/>
-          <w:szCs w:val="48"/>
-        </w:rPr>
-      </w:pPr>
-      <w:r>
-        <w:rPr>
+          <w:color w:val="FF0000"/>
+          <w:sz w:val="28"/>
+          <w:szCs w:val="48"/>
+        </w:rPr>
+      </w:pPr>
+      <w:r>
+        <w:rPr>
+          <w:color w:val="FF0000"/>
           <w:sz w:val="28"/>
           <w:szCs w:val="48"/>
         </w:rPr>
@@ -532,6 +542,7 @@
       <w:proofErr w:type="spellStart"/>
       <w:r>
         <w:rPr>
+          <w:color w:val="FF0000"/>
           <w:sz w:val="28"/>
           <w:szCs w:val="48"/>
         </w:rPr>
@@ -540,10 +551,19 @@
       <w:proofErr w:type="spellEnd"/>
       <w:r>
         <w:rPr>
+          <w:color w:val="FF0000"/>
           <w:sz w:val="28"/>
           <w:szCs w:val="48"/>
         </w:rPr>
         <w:t xml:space="preserve"> noise</w:t>
+      </w:r>
+      <w:r>
+        <w:rPr>
+          <w:color w:val="FF0000"/>
+          <w:sz w:val="28"/>
+          <w:szCs w:val="48"/>
+        </w:rPr>
+        <w:t xml:space="preserve"> –Placeholder made, could be “stickier,” with a slower rate, and lower pitch? </w:t>
       </w:r>
     </w:p>
     <w:p>
@@ -653,6 +673,7 @@
           <w:sz w:val="28"/>
           <w:szCs w:val="48"/>
         </w:rPr>
+        <w:lastRenderedPageBreak/>
         <w:t>Victory sound</w:t>
       </w:r>
     </w:p>
@@ -676,7 +697,6 @@
           <w:sz w:val="28"/>
           <w:szCs w:val="48"/>
         </w:rPr>
-        <w:lastRenderedPageBreak/>
         <w:t>Will come up with more/detail more in the future!</w:t>
       </w:r>
     </w:p>

</xml_diff>